<commit_message>
Conclusão do domínio e TDD
</commit_message>
<xml_diff>
--- a/Noticias/Noticia.Documentacao/Especificação de Caso de Uso.docx
+++ b/Noticias/Noticia.Documentacao/Especificação de Caso de Uso.docx
@@ -1,6 +1,6 @@
 
 <file path=word/document.xml><?xml version="1.0" encoding="utf-8"?>
-<w:document xmlns:wpc="http://schemas.microsoft.com/office/word/2010/wordprocessingCanvas" xmlns:mc="http://schemas.openxmlformats.org/markup-compatibility/2006" xmlns:o="urn:schemas-microsoft-com:office:office" xmlns:r="http://schemas.openxmlformats.org/officeDocument/2006/relationships" xmlns:m="http://schemas.openxmlformats.org/officeDocument/2006/math" xmlns:v="urn:schemas-microsoft-com:vml" xmlns:wp14="http://schemas.microsoft.com/office/word/2010/wordprocessingDrawing" xmlns:wp="http://schemas.openxmlformats.org/drawingml/2006/wordprocessingDrawing" xmlns:w10="urn:schemas-microsoft-com:office:word" xmlns:w="http://schemas.openxmlformats.org/wordprocessingml/2006/main" xmlns:w14="http://schemas.microsoft.com/office/word/2010/wordml" xmlns:wpg="http://schemas.microsoft.com/office/word/2010/wordprocessingGroup" xmlns:wpi="http://schemas.microsoft.com/office/word/2010/wordprocessingInk" xmlns:wne="http://schemas.microsoft.com/office/word/2006/wordml" xmlns:wps="http://schemas.microsoft.com/office/word/2010/wordprocessingShape" mc:Ignorable="w14 wp14">
+<w:document xmlns:ve="http://schemas.openxmlformats.org/markup-compatibility/2006" xmlns:o="urn:schemas-microsoft-com:office:office" xmlns:r="http://schemas.openxmlformats.org/officeDocument/2006/relationships" xmlns:m="http://schemas.openxmlformats.org/officeDocument/2006/math" xmlns:v="urn:schemas-microsoft-com:vml" xmlns:wp="http://schemas.openxmlformats.org/drawingml/2006/wordprocessingDrawing" xmlns:w10="urn:schemas-microsoft-com:office:word" xmlns:w="http://schemas.openxmlformats.org/wordprocessingml/2006/main" xmlns:wne="http://schemas.microsoft.com/office/word/2006/wordml">
   <w:body>
     <w:p>
       <w:pPr>
@@ -25,36 +25,14 @@
           <w:rFonts w:ascii="Trebuchet MS" w:hAnsi="Trebuchet MS"/>
         </w:rPr>
       </w:pPr>
-      <w:r>
-        <w:rPr>
-          <w:rFonts w:ascii="Trebuchet MS" w:hAnsi="Trebuchet MS"/>
-        </w:rPr>
-        <w:fldChar w:fldCharType="begin"/>
-      </w:r>
-      <w:r>
-        <w:rPr>
-          <w:rFonts w:ascii="Trebuchet MS" w:hAnsi="Trebuchet MS"/>
-        </w:rPr>
-        <w:instrText xml:space="preserve">TITLE  \* MERGEFORMAT </w:instrText>
-      </w:r>
-      <w:r>
-        <w:rPr>
-          <w:rFonts w:ascii="Trebuchet MS" w:hAnsi="Trebuchet MS"/>
-        </w:rPr>
-        <w:fldChar w:fldCharType="separate"/>
-      </w:r>
-      <w:r>
-        <w:rPr>
-          <w:rFonts w:ascii="Trebuchet MS" w:hAnsi="Trebuchet MS"/>
-        </w:rPr>
-        <w:t>Especificação de Caso de Uso: &lt;Nome do Caso de Uso&gt;</w:t>
-      </w:r>
-      <w:r>
-        <w:rPr>
-          <w:rFonts w:ascii="Trebuchet MS" w:hAnsi="Trebuchet MS"/>
-        </w:rPr>
-        <w:fldChar w:fldCharType="end"/>
-      </w:r>
+      <w:fldSimple w:instr="TITLE  \* MERGEFORMAT ">
+        <w:r>
+          <w:rPr>
+            <w:rFonts w:ascii="Trebuchet MS" w:hAnsi="Trebuchet MS"/>
+          </w:rPr>
+          <w:t>Especificação de Caso de Uso: &lt;Nome do Caso de Uso&gt;</w:t>
+        </w:r>
+      </w:fldSimple>
     </w:p>
     <w:p>
       <w:pPr>
@@ -128,7 +106,7 @@
           <w:rFonts w:ascii="Trebuchet MS" w:hAnsi="Trebuchet MS"/>
         </w:rPr>
         <w:sectPr>
-          <w:headerReference w:type="default" r:id="rId8"/>
+          <w:headerReference w:type="default" r:id="rId7"/>
           <w:endnotePr>
             <w:numFmt w:val="decimal"/>
           </w:endnotePr>
@@ -166,7 +144,7 @@
           <w:insideV w:val="single" w:sz="6" w:space="0" w:color="auto"/>
         </w:tblBorders>
         <w:tblLayout w:type="fixed"/>
-        <w:tblLook w:val="0000" w:firstRow="0" w:lastRow="0" w:firstColumn="0" w:lastColumn="0" w:noHBand="0" w:noVBand="0"/>
+        <w:tblLook w:val="0000"/>
       </w:tblPr>
       <w:tblGrid>
         <w:gridCol w:w="2304"/>
@@ -2130,7 +2108,7 @@
           <w:bottom w:w="15" w:type="dxa"/>
           <w:right w:w="15" w:type="dxa"/>
         </w:tblCellMar>
-        <w:tblLook w:val="04A0" w:firstRow="1" w:lastRow="0" w:firstColumn="1" w:lastColumn="0" w:noHBand="0" w:noVBand="1"/>
+        <w:tblLook w:val="04A0"/>
       </w:tblPr>
       <w:tblGrid>
         <w:gridCol w:w="4149"/>
@@ -3096,7 +3074,7 @@
           <w:insideH w:val="single" w:sz="4" w:space="0" w:color="auto"/>
           <w:insideV w:val="single" w:sz="4" w:space="0" w:color="auto"/>
         </w:tblBorders>
-        <w:tblLook w:val="04A0" w:firstRow="1" w:lastRow="0" w:firstColumn="1" w:lastColumn="0" w:noHBand="0" w:noVBand="1"/>
+        <w:tblLook w:val="04A0"/>
       </w:tblPr>
       <w:tblGrid>
         <w:gridCol w:w="4322"/>
@@ -3908,7 +3886,7 @@
           <w:left w:w="10" w:type="dxa"/>
           <w:right w:w="10" w:type="dxa"/>
         </w:tblCellMar>
-        <w:tblLook w:val="0000" w:firstRow="0" w:lastRow="0" w:firstColumn="0" w:lastColumn="0" w:noHBand="0" w:noVBand="0"/>
+        <w:tblLook w:val="0000"/>
       </w:tblPr>
       <w:tblGrid>
         <w:gridCol w:w="4322"/>
@@ -4894,7 +4872,7 @@
           <w:left w:w="10" w:type="dxa"/>
           <w:right w:w="10" w:type="dxa"/>
         </w:tblCellMar>
-        <w:tblLook w:val="0000" w:firstRow="0" w:lastRow="0" w:firstColumn="0" w:lastColumn="0" w:noHBand="0" w:noVBand="0"/>
+        <w:tblLook w:val="0000"/>
       </w:tblPr>
       <w:tblGrid>
         <w:gridCol w:w="4819"/>
@@ -5121,7 +5099,13 @@
               <w:rPr>
                 <w:rFonts w:ascii="Trebuchet MS" w:hAnsi="Trebuchet MS"/>
               </w:rPr>
-              <w:t>5. O usuário seleciona uma notícia.</w:t>
+              <w:t>5</w:t>
+            </w:r>
+            <w:r>
+              <w:rPr>
+                <w:rFonts w:ascii="Trebuchet MS" w:hAnsi="Trebuchet MS"/>
+              </w:rPr>
+              <w:t>. O usuário envia as fotos a partir de um box de envio de arquivos.</w:t>
             </w:r>
           </w:p>
         </w:tc>
@@ -5151,68 +5135,13 @@
               <w:rPr>
                 <w:rFonts w:ascii="Trebuchet MS" w:hAnsi="Trebuchet MS"/>
               </w:rPr>
-              <w:t>6. O sistema retorna a página com a notícia selecionada.</w:t>
+              <w:t>6</w:t>
             </w:r>
-          </w:p>
-        </w:tc>
-      </w:tr>
-      <w:tr>
-        <w:tc>
-          <w:tcPr>
-            <w:tcW w:w="4819" w:type="dxa"/>
-            <w:tcBorders>
-              <w:left w:val="single" w:sz="2" w:space="0" w:color="000000"/>
-              <w:bottom w:val="single" w:sz="2" w:space="0" w:color="000000"/>
-            </w:tcBorders>
-            <w:tcMar>
-              <w:top w:w="55" w:type="dxa"/>
-              <w:left w:w="55" w:type="dxa"/>
-              <w:bottom w:w="55" w:type="dxa"/>
-              <w:right w:w="55" w:type="dxa"/>
-            </w:tcMar>
-          </w:tcPr>
-          <w:p>
-            <w:pPr>
-              <w:pStyle w:val="TableContents"/>
+            <w:r>
               <w:rPr>
                 <w:rFonts w:ascii="Trebuchet MS" w:hAnsi="Trebuchet MS"/>
               </w:rPr>
-            </w:pPr>
-            <w:r>
-              <w:rPr>
-                <w:rFonts w:ascii="Trebuchet MS" w:hAnsi="Trebuchet MS"/>
-              </w:rPr>
-              <w:t>7. O usuário envia as fotos a partir de um box de envio de arquivos.</w:t>
-            </w:r>
-          </w:p>
-        </w:tc>
-        <w:tc>
-          <w:tcPr>
-            <w:tcW w:w="4819" w:type="dxa"/>
-            <w:tcBorders>
-              <w:left w:val="single" w:sz="2" w:space="0" w:color="000000"/>
-              <w:bottom w:val="single" w:sz="2" w:space="0" w:color="000000"/>
-              <w:right w:val="single" w:sz="2" w:space="0" w:color="000000"/>
-            </w:tcBorders>
-            <w:tcMar>
-              <w:top w:w="55" w:type="dxa"/>
-              <w:left w:w="55" w:type="dxa"/>
-              <w:bottom w:w="55" w:type="dxa"/>
-              <w:right w:w="55" w:type="dxa"/>
-            </w:tcMar>
-          </w:tcPr>
-          <w:p>
-            <w:pPr>
-              <w:pStyle w:val="TableContents"/>
-              <w:rPr>
-                <w:rFonts w:ascii="Trebuchet MS" w:hAnsi="Trebuchet MS"/>
-              </w:rPr>
-            </w:pPr>
-            <w:r>
-              <w:rPr>
-                <w:rFonts w:ascii="Trebuchet MS" w:hAnsi="Trebuchet MS"/>
-              </w:rPr>
-              <w:t xml:space="preserve">8. O sistema valida se arquivos são do tipo </w:t>
+              <w:t xml:space="preserve">. O sistema valida se arquivos são do tipo </w:t>
             </w:r>
             <w:proofErr w:type="spellStart"/>
             <w:r>
@@ -5817,7 +5746,7 @@
           <w:bottom w:w="15" w:type="dxa"/>
           <w:right w:w="15" w:type="dxa"/>
         </w:tblCellMar>
-        <w:tblLook w:val="04A0" w:firstRow="1" w:lastRow="0" w:firstColumn="1" w:lastColumn="0" w:noHBand="0" w:noVBand="1"/>
+        <w:tblLook w:val="04A0"/>
       </w:tblPr>
       <w:tblGrid>
         <w:gridCol w:w="3738"/>
@@ -6747,7 +6676,7 @@
           <w:insideH w:val="single" w:sz="4" w:space="0" w:color="auto"/>
           <w:insideV w:val="single" w:sz="4" w:space="0" w:color="auto"/>
         </w:tblBorders>
-        <w:tblLook w:val="04A0" w:firstRow="1" w:lastRow="0" w:firstColumn="1" w:lastColumn="0" w:noHBand="0" w:noVBand="1"/>
+        <w:tblLook w:val="04A0"/>
       </w:tblPr>
       <w:tblGrid>
         <w:gridCol w:w="4322"/>
@@ -7631,7 +7560,7 @@
           <w:bottom w:w="15" w:type="dxa"/>
           <w:right w:w="15" w:type="dxa"/>
         </w:tblCellMar>
-        <w:tblLook w:val="04A0" w:firstRow="1" w:lastRow="0" w:firstColumn="1" w:lastColumn="0" w:noHBand="0" w:noVBand="1"/>
+        <w:tblLook w:val="04A0"/>
       </w:tblPr>
       <w:tblGrid>
         <w:gridCol w:w="4210"/>
@@ -8786,7 +8715,7 @@
           <w:bottom w:w="15" w:type="dxa"/>
           <w:right w:w="15" w:type="dxa"/>
         </w:tblCellMar>
-        <w:tblLook w:val="04A0" w:firstRow="1" w:lastRow="0" w:firstColumn="1" w:lastColumn="0" w:noHBand="0" w:noVBand="1"/>
+        <w:tblLook w:val="04A0"/>
       </w:tblPr>
       <w:tblGrid>
         <w:gridCol w:w="4383"/>
@@ -9727,7 +9656,7 @@
           <w:insideH w:val="single" w:sz="4" w:space="0" w:color="auto"/>
           <w:insideV w:val="single" w:sz="4" w:space="0" w:color="auto"/>
         </w:tblBorders>
-        <w:tblLook w:val="04A0" w:firstRow="1" w:lastRow="0" w:firstColumn="1" w:lastColumn="0" w:noHBand="0" w:noVBand="1"/>
+        <w:tblLook w:val="04A0"/>
       </w:tblPr>
       <w:tblGrid>
         <w:gridCol w:w="4322"/>
@@ -10699,7 +10628,7 @@
           <w:insideH w:val="single" w:sz="4" w:space="0" w:color="auto"/>
           <w:insideV w:val="single" w:sz="4" w:space="0" w:color="auto"/>
         </w:tblBorders>
-        <w:tblLook w:val="04A0" w:firstRow="1" w:lastRow="0" w:firstColumn="1" w:lastColumn="0" w:noHBand="0" w:noVBand="1"/>
+        <w:tblLook w:val="04A0"/>
       </w:tblPr>
       <w:tblGrid>
         <w:gridCol w:w="4322"/>
@@ -11647,7 +11576,7 @@
           <w:insideH w:val="single" w:sz="4" w:space="0" w:color="auto"/>
           <w:insideV w:val="single" w:sz="4" w:space="0" w:color="auto"/>
         </w:tblBorders>
-        <w:tblLook w:val="04A0" w:firstRow="1" w:lastRow="0" w:firstColumn="1" w:lastColumn="0" w:noHBand="0" w:noVBand="1"/>
+        <w:tblLook w:val="04A0"/>
       </w:tblPr>
       <w:tblGrid>
         <w:gridCol w:w="4322"/>
@@ -12302,8 +12231,8 @@
       </w:pPr>
     </w:p>
     <w:sectPr>
-      <w:headerReference w:type="default" r:id="rId9"/>
-      <w:footerReference w:type="default" r:id="rId10"/>
+      <w:headerReference w:type="default" r:id="rId8"/>
+      <w:footerReference w:type="default" r:id="rId9"/>
       <w:endnotePr>
         <w:numFmt w:val="decimal"/>
       </w:endnotePr>
@@ -12316,7 +12245,7 @@
 </file>
 
 <file path=word/endnotes.xml><?xml version="1.0" encoding="utf-8"?>
-<w:endnotes xmlns:wpc="http://schemas.microsoft.com/office/word/2010/wordprocessingCanvas" xmlns:mc="http://schemas.openxmlformats.org/markup-compatibility/2006" xmlns:o="urn:schemas-microsoft-com:office:office" xmlns:r="http://schemas.openxmlformats.org/officeDocument/2006/relationships" xmlns:m="http://schemas.openxmlformats.org/officeDocument/2006/math" xmlns:v="urn:schemas-microsoft-com:vml" xmlns:wp14="http://schemas.microsoft.com/office/word/2010/wordprocessingDrawing" xmlns:wp="http://schemas.openxmlformats.org/drawingml/2006/wordprocessingDrawing" xmlns:w10="urn:schemas-microsoft-com:office:word" xmlns:w="http://schemas.openxmlformats.org/wordprocessingml/2006/main" xmlns:w14="http://schemas.microsoft.com/office/word/2010/wordml" xmlns:wpg="http://schemas.microsoft.com/office/word/2010/wordprocessingGroup" xmlns:wpi="http://schemas.microsoft.com/office/word/2010/wordprocessingInk" xmlns:wne="http://schemas.microsoft.com/office/word/2006/wordml" xmlns:wps="http://schemas.microsoft.com/office/word/2010/wordprocessingShape" mc:Ignorable="w14 wp14">
+<w:endnotes xmlns:ve="http://schemas.openxmlformats.org/markup-compatibility/2006" xmlns:o="urn:schemas-microsoft-com:office:office" xmlns:r="http://schemas.openxmlformats.org/officeDocument/2006/relationships" xmlns:m="http://schemas.openxmlformats.org/officeDocument/2006/math" xmlns:v="urn:schemas-microsoft-com:vml" xmlns:wp="http://schemas.openxmlformats.org/drawingml/2006/wordprocessingDrawing" xmlns:w10="urn:schemas-microsoft-com:office:word" xmlns:w="http://schemas.openxmlformats.org/wordprocessingml/2006/main" xmlns:wne="http://schemas.microsoft.com/office/word/2006/wordml">
   <w:endnote w:type="separator" w:id="-1">
     <w:p>
       <w:pPr>
@@ -12341,7 +12270,7 @@
 </file>
 
 <file path=word/footer1.xml><?xml version="1.0" encoding="utf-8"?>
-<w:ftr xmlns:wpc="http://schemas.microsoft.com/office/word/2010/wordprocessingCanvas" xmlns:mc="http://schemas.openxmlformats.org/markup-compatibility/2006" xmlns:o="urn:schemas-microsoft-com:office:office" xmlns:r="http://schemas.openxmlformats.org/officeDocument/2006/relationships" xmlns:m="http://schemas.openxmlformats.org/officeDocument/2006/math" xmlns:v="urn:schemas-microsoft-com:vml" xmlns:wp14="http://schemas.microsoft.com/office/word/2010/wordprocessingDrawing" xmlns:wp="http://schemas.openxmlformats.org/drawingml/2006/wordprocessingDrawing" xmlns:w10="urn:schemas-microsoft-com:office:word" xmlns:w="http://schemas.openxmlformats.org/wordprocessingml/2006/main" xmlns:w14="http://schemas.microsoft.com/office/word/2010/wordml" xmlns:wpg="http://schemas.microsoft.com/office/word/2010/wordprocessingGroup" xmlns:wpi="http://schemas.microsoft.com/office/word/2010/wordprocessingInk" xmlns:wne="http://schemas.microsoft.com/office/word/2006/wordml" xmlns:wps="http://schemas.microsoft.com/office/word/2010/wordprocessingShape" mc:Ignorable="w14 wp14">
+<w:ftr xmlns:ve="http://schemas.openxmlformats.org/markup-compatibility/2006" xmlns:o="urn:schemas-microsoft-com:office:office" xmlns:r="http://schemas.openxmlformats.org/officeDocument/2006/relationships" xmlns:m="http://schemas.openxmlformats.org/officeDocument/2006/math" xmlns:v="urn:schemas-microsoft-com:vml" xmlns:wp="http://schemas.openxmlformats.org/drawingml/2006/wordprocessingDrawing" xmlns:w10="urn:schemas-microsoft-com:office:word" xmlns:w="http://schemas.openxmlformats.org/wordprocessingml/2006/main" xmlns:wne="http://schemas.microsoft.com/office/word/2006/wordml">
   <w:tbl>
     <w:tblPr>
       <w:tblW w:w="0" w:type="auto"/>
@@ -12354,7 +12283,7 @@
         <w:insideV w:val="single" w:sz="6" w:space="0" w:color="auto"/>
       </w:tblBorders>
       <w:tblLayout w:type="fixed"/>
-      <w:tblLook w:val="0000" w:firstRow="0" w:lastRow="0" w:firstColumn="0" w:lastColumn="0" w:noHBand="0" w:noVBand="0"/>
+      <w:tblLook w:val="0000"/>
     </w:tblPr>
     <w:tblGrid>
       <w:gridCol w:w="3162"/>
@@ -12483,7 +12412,7 @@
               <w:rStyle w:val="Nmerodepgina"/>
               <w:noProof/>
             </w:rPr>
-            <w:t>14</w:t>
+            <w:t>8</w:t>
           </w:r>
           <w:r>
             <w:rPr>
@@ -12504,7 +12433,7 @@
 </file>
 
 <file path=word/footnotes.xml><?xml version="1.0" encoding="utf-8"?>
-<w:footnotes xmlns:wpc="http://schemas.microsoft.com/office/word/2010/wordprocessingCanvas" xmlns:mc="http://schemas.openxmlformats.org/markup-compatibility/2006" xmlns:o="urn:schemas-microsoft-com:office:office" xmlns:r="http://schemas.openxmlformats.org/officeDocument/2006/relationships" xmlns:m="http://schemas.openxmlformats.org/officeDocument/2006/math" xmlns:v="urn:schemas-microsoft-com:vml" xmlns:wp14="http://schemas.microsoft.com/office/word/2010/wordprocessingDrawing" xmlns:wp="http://schemas.openxmlformats.org/drawingml/2006/wordprocessingDrawing" xmlns:w10="urn:schemas-microsoft-com:office:word" xmlns:w="http://schemas.openxmlformats.org/wordprocessingml/2006/main" xmlns:w14="http://schemas.microsoft.com/office/word/2010/wordml" xmlns:wpg="http://schemas.microsoft.com/office/word/2010/wordprocessingGroup" xmlns:wpi="http://schemas.microsoft.com/office/word/2010/wordprocessingInk" xmlns:wne="http://schemas.microsoft.com/office/word/2006/wordml" xmlns:wps="http://schemas.microsoft.com/office/word/2010/wordprocessingShape" mc:Ignorable="w14 wp14">
+<w:footnotes xmlns:ve="http://schemas.openxmlformats.org/markup-compatibility/2006" xmlns:o="urn:schemas-microsoft-com:office:office" xmlns:r="http://schemas.openxmlformats.org/officeDocument/2006/relationships" xmlns:m="http://schemas.openxmlformats.org/officeDocument/2006/math" xmlns:v="urn:schemas-microsoft-com:vml" xmlns:wp="http://schemas.openxmlformats.org/drawingml/2006/wordprocessingDrawing" xmlns:w10="urn:schemas-microsoft-com:office:word" xmlns:w="http://schemas.openxmlformats.org/wordprocessingml/2006/main" xmlns:wne="http://schemas.microsoft.com/office/word/2006/wordml">
   <w:footnote w:type="separator" w:id="-1">
     <w:p>
       <w:pPr>
@@ -12529,7 +12458,7 @@
 </file>
 
 <file path=word/header1.xml><?xml version="1.0" encoding="utf-8"?>
-<w:hdr xmlns:wpc="http://schemas.microsoft.com/office/word/2010/wordprocessingCanvas" xmlns:mc="http://schemas.openxmlformats.org/markup-compatibility/2006" xmlns:o="urn:schemas-microsoft-com:office:office" xmlns:r="http://schemas.openxmlformats.org/officeDocument/2006/relationships" xmlns:m="http://schemas.openxmlformats.org/officeDocument/2006/math" xmlns:v="urn:schemas-microsoft-com:vml" xmlns:wp14="http://schemas.microsoft.com/office/word/2010/wordprocessingDrawing" xmlns:wp="http://schemas.openxmlformats.org/drawingml/2006/wordprocessingDrawing" xmlns:w10="urn:schemas-microsoft-com:office:word" xmlns:w="http://schemas.openxmlformats.org/wordprocessingml/2006/main" xmlns:w14="http://schemas.microsoft.com/office/word/2010/wordml" xmlns:wpg="http://schemas.microsoft.com/office/word/2010/wordprocessingGroup" xmlns:wpi="http://schemas.microsoft.com/office/word/2010/wordprocessingInk" xmlns:wne="http://schemas.microsoft.com/office/word/2006/wordml" xmlns:wps="http://schemas.microsoft.com/office/word/2010/wordprocessingShape" mc:Ignorable="w14 wp14">
+<w:hdr xmlns:ve="http://schemas.openxmlformats.org/markup-compatibility/2006" xmlns:o="urn:schemas-microsoft-com:office:office" xmlns:r="http://schemas.openxmlformats.org/officeDocument/2006/relationships" xmlns:m="http://schemas.openxmlformats.org/officeDocument/2006/math" xmlns:v="urn:schemas-microsoft-com:vml" xmlns:wp="http://schemas.openxmlformats.org/drawingml/2006/wordprocessingDrawing" xmlns:w10="urn:schemas-microsoft-com:office:word" xmlns:w="http://schemas.openxmlformats.org/wordprocessingml/2006/main" xmlns:wne="http://schemas.microsoft.com/office/word/2006/wordml">
   <w:p>
     <w:pPr>
       <w:rPr>
@@ -12563,56 +12492,18 @@
         <w:szCs w:val="36"/>
       </w:rPr>
     </w:pPr>
-    <w:r>
-      <w:rPr>
-        <w:rFonts w:ascii="Arial" w:hAnsi="Arial"/>
-        <w:b/>
-        <w:bCs/>
-        <w:sz w:val="36"/>
-        <w:szCs w:val="36"/>
-      </w:rPr>
-      <w:fldChar w:fldCharType="begin"/>
-    </w:r>
-    <w:r>
-      <w:rPr>
-        <w:rFonts w:ascii="Arial" w:hAnsi="Arial"/>
-        <w:b/>
-        <w:bCs/>
-        <w:sz w:val="36"/>
-        <w:szCs w:val="36"/>
-      </w:rPr>
-      <w:instrText xml:space="preserve"> DOCPROPERTY "Company"  \* MERGEFORMAT </w:instrText>
-    </w:r>
-    <w:r>
-      <w:rPr>
-        <w:rFonts w:ascii="Arial" w:hAnsi="Arial"/>
-        <w:b/>
-        <w:bCs/>
-        <w:sz w:val="36"/>
-        <w:szCs w:val="36"/>
-      </w:rPr>
-      <w:fldChar w:fldCharType="separate"/>
-    </w:r>
-    <w:r>
-      <w:rPr>
-        <w:rFonts w:ascii="Arial" w:hAnsi="Arial"/>
-        <w:b/>
-        <w:bCs/>
-        <w:sz w:val="36"/>
-        <w:szCs w:val="36"/>
-      </w:rPr>
-      <w:t>&lt;Nome da Empresa&gt;</w:t>
-    </w:r>
-    <w:r>
-      <w:rPr>
-        <w:rFonts w:ascii="Arial" w:hAnsi="Arial"/>
-        <w:b/>
-        <w:bCs/>
-        <w:sz w:val="36"/>
-        <w:szCs w:val="36"/>
-      </w:rPr>
-      <w:fldChar w:fldCharType="end"/>
-    </w:r>
+    <w:fldSimple w:instr=" DOCPROPERTY &quot;Company&quot;  \* MERGEFORMAT ">
+      <w:r>
+        <w:rPr>
+          <w:rFonts w:ascii="Arial" w:hAnsi="Arial"/>
+          <w:b/>
+          <w:bCs/>
+          <w:sz w:val="36"/>
+          <w:szCs w:val="36"/>
+        </w:rPr>
+        <w:t>&lt;Nome da Empresa&gt;</w:t>
+      </w:r>
+    </w:fldSimple>
   </w:p>
   <w:p>
     <w:pPr>
@@ -12635,7 +12526,7 @@
 </file>
 
 <file path=word/header2.xml><?xml version="1.0" encoding="utf-8"?>
-<w:hdr xmlns:wpc="http://schemas.microsoft.com/office/word/2010/wordprocessingCanvas" xmlns:mc="http://schemas.openxmlformats.org/markup-compatibility/2006" xmlns:o="urn:schemas-microsoft-com:office:office" xmlns:r="http://schemas.openxmlformats.org/officeDocument/2006/relationships" xmlns:m="http://schemas.openxmlformats.org/officeDocument/2006/math" xmlns:v="urn:schemas-microsoft-com:vml" xmlns:wp14="http://schemas.microsoft.com/office/word/2010/wordprocessingDrawing" xmlns:wp="http://schemas.openxmlformats.org/drawingml/2006/wordprocessingDrawing" xmlns:w10="urn:schemas-microsoft-com:office:word" xmlns:w="http://schemas.openxmlformats.org/wordprocessingml/2006/main" xmlns:w14="http://schemas.microsoft.com/office/word/2010/wordml" xmlns:wpg="http://schemas.microsoft.com/office/word/2010/wordprocessingGroup" xmlns:wpi="http://schemas.microsoft.com/office/word/2010/wordprocessingInk" xmlns:wne="http://schemas.microsoft.com/office/word/2006/wordml" xmlns:wps="http://schemas.microsoft.com/office/word/2010/wordprocessingShape" mc:Ignorable="w14 wp14">
+<w:hdr xmlns:ve="http://schemas.openxmlformats.org/markup-compatibility/2006" xmlns:o="urn:schemas-microsoft-com:office:office" xmlns:r="http://schemas.openxmlformats.org/officeDocument/2006/relationships" xmlns:m="http://schemas.openxmlformats.org/officeDocument/2006/math" xmlns:v="urn:schemas-microsoft-com:vml" xmlns:wp="http://schemas.openxmlformats.org/drawingml/2006/wordprocessingDrawing" xmlns:w10="urn:schemas-microsoft-com:office:word" xmlns:w="http://schemas.openxmlformats.org/wordprocessingml/2006/main" xmlns:wne="http://schemas.microsoft.com/office/word/2006/wordml">
   <w:tbl>
     <w:tblPr>
       <w:tblW w:w="0" w:type="auto"/>
@@ -12648,7 +12539,7 @@
         <w:insideV w:val="single" w:sz="6" w:space="0" w:color="auto"/>
       </w:tblBorders>
       <w:tblLayout w:type="fixed"/>
-      <w:tblLook w:val="0000" w:firstRow="0" w:lastRow="0" w:firstColumn="0" w:lastColumn="0" w:noHBand="0" w:noVBand="0"/>
+      <w:tblLook w:val="0000"/>
     </w:tblPr>
     <w:tblGrid>
       <w:gridCol w:w="6379"/>
@@ -12719,21 +12610,11 @@
           </w:tcBorders>
         </w:tcPr>
         <w:p>
-          <w:r>
-            <w:fldChar w:fldCharType="begin"/>
-          </w:r>
-          <w:r>
-            <w:instrText xml:space="preserve">TITLE  \* MERGEFORMAT </w:instrText>
-          </w:r>
-          <w:r>
-            <w:fldChar w:fldCharType="separate"/>
-          </w:r>
-          <w:r>
-            <w:t>Especificação de Caso de Uso: &lt;Nome do Caso de Uso&gt;</w:t>
-          </w:r>
-          <w:r>
-            <w:fldChar w:fldCharType="end"/>
-          </w:r>
+          <w:fldSimple w:instr="TITLE  \* MERGEFORMAT ">
+            <w:r>
+              <w:t>Especificação de Caso de Uso: &lt;Nome do Caso de Uso&gt;</w:t>
+            </w:r>
+          </w:fldSimple>
         </w:p>
       </w:tc>
       <w:tc>
@@ -12769,7 +12650,7 @@
 </file>
 
 <file path=word/numbering.xml><?xml version="1.0" encoding="utf-8"?>
-<w:numbering xmlns:wpc="http://schemas.microsoft.com/office/word/2010/wordprocessingCanvas" xmlns:mc="http://schemas.openxmlformats.org/markup-compatibility/2006" xmlns:o="urn:schemas-microsoft-com:office:office" xmlns:r="http://schemas.openxmlformats.org/officeDocument/2006/relationships" xmlns:m="http://schemas.openxmlformats.org/officeDocument/2006/math" xmlns:v="urn:schemas-microsoft-com:vml" xmlns:wp14="http://schemas.microsoft.com/office/word/2010/wordprocessingDrawing" xmlns:wp="http://schemas.openxmlformats.org/drawingml/2006/wordprocessingDrawing" xmlns:w10="urn:schemas-microsoft-com:office:word" xmlns:w="http://schemas.openxmlformats.org/wordprocessingml/2006/main" xmlns:w14="http://schemas.microsoft.com/office/word/2010/wordml" xmlns:wpg="http://schemas.microsoft.com/office/word/2010/wordprocessingGroup" xmlns:wpi="http://schemas.microsoft.com/office/word/2010/wordprocessingInk" xmlns:wne="http://schemas.microsoft.com/office/word/2006/wordml" xmlns:wps="http://schemas.microsoft.com/office/word/2010/wordprocessingShape" mc:Ignorable="w14 wp14">
+<w:numbering xmlns:ve="http://schemas.openxmlformats.org/markup-compatibility/2006" xmlns:o="urn:schemas-microsoft-com:office:office" xmlns:r="http://schemas.openxmlformats.org/officeDocument/2006/relationships" xmlns:m="http://schemas.openxmlformats.org/officeDocument/2006/math" xmlns:v="urn:schemas-microsoft-com:vml" xmlns:wp="http://schemas.openxmlformats.org/drawingml/2006/wordprocessingDrawing" xmlns:w10="urn:schemas-microsoft-com:office:word" xmlns:w="http://schemas.openxmlformats.org/wordprocessingml/2006/main" xmlns:wne="http://schemas.microsoft.com/office/word/2006/wordml">
   <w:abstractNum w:abstractNumId="0">
     <w:nsid w:val="FFFFFFFB"/>
     <w:multiLevelType w:val="multilevel"/>
@@ -14571,7 +14452,7 @@
 </file>
 
 <file path=word/styles.xml><?xml version="1.0" encoding="utf-8"?>
-<w:styles xmlns:mc="http://schemas.openxmlformats.org/markup-compatibility/2006" xmlns:r="http://schemas.openxmlformats.org/officeDocument/2006/relationships" xmlns:w="http://schemas.openxmlformats.org/wordprocessingml/2006/main" xmlns:w14="http://schemas.microsoft.com/office/word/2010/wordml" mc:Ignorable="w14">
+<w:styles xmlns:r="http://schemas.openxmlformats.org/officeDocument/2006/relationships" xmlns:w="http://schemas.openxmlformats.org/wordprocessingml/2006/main">
   <w:docDefaults>
     <w:rPrDefault>
       <w:rPr>
@@ -14723,6 +14604,7 @@
   <w:style w:type="paragraph" w:default="1" w:styleId="Normal">
     <w:name w:val="Normal"/>
     <w:qFormat/>
+    <w:rsid w:val="000A75E3"/>
     <w:pPr>
       <w:widowControl w:val="0"/>
       <w:autoSpaceDE w:val="0"/>
@@ -14739,6 +14621,7 @@
     <w:basedOn w:val="Normal"/>
     <w:next w:val="Normal"/>
     <w:qFormat/>
+    <w:rsid w:val="000A75E3"/>
     <w:pPr>
       <w:keepNext/>
       <w:numPr>
@@ -14758,6 +14641,7 @@
     <w:basedOn w:val="Ttulo1"/>
     <w:next w:val="Normal"/>
     <w:qFormat/>
+    <w:rsid w:val="000A75E3"/>
     <w:pPr>
       <w:numPr>
         <w:ilvl w:val="1"/>
@@ -14770,6 +14654,7 @@
     <w:basedOn w:val="Ttulo1"/>
     <w:next w:val="Normal"/>
     <w:qFormat/>
+    <w:rsid w:val="000A75E3"/>
     <w:pPr>
       <w:numPr>
         <w:ilvl w:val="2"/>
@@ -14788,6 +14673,7 @@
     <w:basedOn w:val="Ttulo1"/>
     <w:next w:val="Normal"/>
     <w:qFormat/>
+    <w:rsid w:val="000A75E3"/>
     <w:pPr>
       <w:numPr>
         <w:ilvl w:val="3"/>
@@ -14804,6 +14690,7 @@
     <w:basedOn w:val="Normal"/>
     <w:next w:val="Normal"/>
     <w:qFormat/>
+    <w:rsid w:val="000A75E3"/>
     <w:pPr>
       <w:numPr>
         <w:ilvl w:val="4"/>
@@ -14823,6 +14710,7 @@
     <w:basedOn w:val="Normal"/>
     <w:next w:val="Normal"/>
     <w:qFormat/>
+    <w:rsid w:val="000A75E3"/>
     <w:pPr>
       <w:numPr>
         <w:ilvl w:val="5"/>
@@ -14844,6 +14732,7 @@
     <w:basedOn w:val="Normal"/>
     <w:next w:val="Normal"/>
     <w:qFormat/>
+    <w:rsid w:val="000A75E3"/>
     <w:pPr>
       <w:numPr>
         <w:ilvl w:val="6"/>
@@ -14859,6 +14748,7 @@
     <w:basedOn w:val="Normal"/>
     <w:next w:val="Normal"/>
     <w:qFormat/>
+    <w:rsid w:val="000A75E3"/>
     <w:pPr>
       <w:numPr>
         <w:ilvl w:val="7"/>
@@ -14878,6 +14768,7 @@
     <w:basedOn w:val="Normal"/>
     <w:next w:val="Normal"/>
     <w:qFormat/>
+    <w:rsid w:val="000A75E3"/>
     <w:pPr>
       <w:numPr>
         <w:ilvl w:val="8"/>
@@ -14907,6 +14798,7 @@
     <w:uiPriority w:val="99"/>
     <w:semiHidden/>
     <w:unhideWhenUsed/>
+    <w:qFormat/>
     <w:tblPr>
       <w:tblInd w:w="0" w:type="dxa"/>
       <w:tblCellMar>
@@ -14926,6 +14818,7 @@
   <w:style w:type="paragraph" w:customStyle="1" w:styleId="Paragraph2">
     <w:name w:val="Paragraph2"/>
     <w:basedOn w:val="Normal"/>
+    <w:rsid w:val="000A75E3"/>
     <w:pPr>
       <w:spacing w:before="80"/>
       <w:ind w:left="720"/>
@@ -14941,6 +14834,7 @@
     <w:basedOn w:val="Normal"/>
     <w:next w:val="Normal"/>
     <w:qFormat/>
+    <w:rsid w:val="000A75E3"/>
     <w:pPr>
       <w:spacing w:line="240" w:lineRule="auto"/>
       <w:jc w:val="center"/>
@@ -14957,6 +14851,7 @@
     <w:name w:val="Subtitle"/>
     <w:basedOn w:val="Normal"/>
     <w:qFormat/>
+    <w:rsid w:val="000A75E3"/>
     <w:pPr>
       <w:spacing w:after="60"/>
       <w:jc w:val="center"/>
@@ -14974,6 +14869,7 @@
     <w:name w:val="Normal Indent"/>
     <w:basedOn w:val="Normal"/>
     <w:semiHidden/>
+    <w:rsid w:val="000A75E3"/>
     <w:pPr>
       <w:ind w:left="900" w:hanging="900"/>
     </w:pPr>
@@ -14984,6 +14880,7 @@
     <w:next w:val="Normal"/>
     <w:autoRedefine/>
     <w:uiPriority w:val="39"/>
+    <w:rsid w:val="000A75E3"/>
     <w:pPr>
       <w:tabs>
         <w:tab w:val="right" w:pos="9360"/>
@@ -14998,6 +14895,7 @@
     <w:next w:val="Normal"/>
     <w:autoRedefine/>
     <w:uiPriority w:val="39"/>
+    <w:rsid w:val="000A75E3"/>
     <w:pPr>
       <w:tabs>
         <w:tab w:val="right" w:pos="9360"/>
@@ -15011,6 +14909,7 @@
     <w:next w:val="Normal"/>
     <w:autoRedefine/>
     <w:uiPriority w:val="39"/>
+    <w:rsid w:val="000A75E3"/>
     <w:pPr>
       <w:tabs>
         <w:tab w:val="left" w:pos="1440"/>
@@ -15023,6 +14922,7 @@
     <w:name w:val="header"/>
     <w:basedOn w:val="Normal"/>
     <w:semiHidden/>
+    <w:rsid w:val="000A75E3"/>
     <w:pPr>
       <w:tabs>
         <w:tab w:val="center" w:pos="4320"/>
@@ -15034,6 +14934,7 @@
     <w:name w:val="footer"/>
     <w:basedOn w:val="Normal"/>
     <w:semiHidden/>
+    <w:rsid w:val="000A75E3"/>
     <w:pPr>
       <w:tabs>
         <w:tab w:val="center" w:pos="4320"/>
@@ -15045,10 +14946,12 @@
     <w:name w:val="page number"/>
     <w:basedOn w:val="Fontepargpadro"/>
     <w:semiHidden/>
+    <w:rsid w:val="000A75E3"/>
   </w:style>
   <w:style w:type="paragraph" w:customStyle="1" w:styleId="Paragraph3">
     <w:name w:val="Paragraph3"/>
     <w:basedOn w:val="Normal"/>
+    <w:rsid w:val="000A75E3"/>
     <w:pPr>
       <w:spacing w:before="80" w:line="240" w:lineRule="auto"/>
       <w:ind w:left="1530"/>
@@ -15058,6 +14961,7 @@
   <w:style w:type="paragraph" w:customStyle="1" w:styleId="Paragraph4">
     <w:name w:val="Paragraph4"/>
     <w:basedOn w:val="Normal"/>
+    <w:rsid w:val="000A75E3"/>
     <w:pPr>
       <w:spacing w:before="80" w:line="240" w:lineRule="auto"/>
       <w:ind w:left="2250"/>
@@ -15067,6 +14971,7 @@
   <w:style w:type="paragraph" w:customStyle="1" w:styleId="Tabletext">
     <w:name w:val="Tabletext"/>
     <w:basedOn w:val="Normal"/>
+    <w:rsid w:val="000A75E3"/>
     <w:pPr>
       <w:keepLines/>
       <w:spacing w:after="120"/>
@@ -15076,6 +14981,7 @@
     <w:name w:val="Body Text"/>
     <w:basedOn w:val="Normal"/>
     <w:semiHidden/>
+    <w:rsid w:val="000A75E3"/>
     <w:pPr>
       <w:keepLines/>
       <w:spacing w:after="120"/>
@@ -15088,6 +14994,7 @@
     <w:next w:val="Normal"/>
     <w:autoRedefine/>
     <w:semiHidden/>
+    <w:rsid w:val="000A75E3"/>
     <w:pPr>
       <w:ind w:left="600"/>
     </w:pPr>
@@ -15098,6 +15005,7 @@
     <w:next w:val="Normal"/>
     <w:autoRedefine/>
     <w:semiHidden/>
+    <w:rsid w:val="000A75E3"/>
     <w:pPr>
       <w:ind w:left="800"/>
     </w:pPr>
@@ -15108,6 +15016,7 @@
     <w:next w:val="Normal"/>
     <w:autoRedefine/>
     <w:semiHidden/>
+    <w:rsid w:val="000A75E3"/>
     <w:pPr>
       <w:ind w:left="1000"/>
     </w:pPr>
@@ -15118,6 +15027,7 @@
     <w:next w:val="Normal"/>
     <w:autoRedefine/>
     <w:semiHidden/>
+    <w:rsid w:val="000A75E3"/>
     <w:pPr>
       <w:ind w:left="1200"/>
     </w:pPr>
@@ -15128,6 +15038,7 @@
     <w:next w:val="Normal"/>
     <w:autoRedefine/>
     <w:semiHidden/>
+    <w:rsid w:val="000A75E3"/>
     <w:pPr>
       <w:ind w:left="1400"/>
     </w:pPr>
@@ -15138,6 +15049,7 @@
     <w:next w:val="Normal"/>
     <w:autoRedefine/>
     <w:semiHidden/>
+    <w:rsid w:val="000A75E3"/>
     <w:pPr>
       <w:ind w:left="1600"/>
     </w:pPr>
@@ -15145,6 +15057,7 @@
   <w:style w:type="paragraph" w:customStyle="1" w:styleId="Bullet1">
     <w:name w:val="Bullet1"/>
     <w:basedOn w:val="Normal"/>
+    <w:rsid w:val="000A75E3"/>
     <w:pPr>
       <w:ind w:left="720" w:hanging="432"/>
     </w:pPr>
@@ -15152,6 +15065,7 @@
   <w:style w:type="paragraph" w:customStyle="1" w:styleId="Bullet2">
     <w:name w:val="Bullet2"/>
     <w:basedOn w:val="Normal"/>
+    <w:rsid w:val="000A75E3"/>
     <w:pPr>
       <w:ind w:left="1440" w:hanging="360"/>
     </w:pPr>
@@ -15163,6 +15077,7 @@
     <w:name w:val="Document Map"/>
     <w:basedOn w:val="Normal"/>
     <w:semiHidden/>
+    <w:rsid w:val="000A75E3"/>
     <w:pPr>
       <w:shd w:val="clear" w:color="auto" w:fill="000080"/>
     </w:pPr>
@@ -15170,6 +15085,7 @@
   <w:style w:type="character" w:styleId="Refdenotaderodap">
     <w:name w:val="footnote reference"/>
     <w:semiHidden/>
+    <w:rsid w:val="000A75E3"/>
     <w:rPr>
       <w:sz w:val="20"/>
       <w:szCs w:val="20"/>
@@ -15180,6 +15096,7 @@
     <w:name w:val="footnote text"/>
     <w:basedOn w:val="Normal"/>
     <w:semiHidden/>
+    <w:rsid w:val="000A75E3"/>
     <w:pPr>
       <w:keepNext/>
       <w:keepLines/>
@@ -15197,6 +15114,7 @@
   <w:style w:type="paragraph" w:customStyle="1" w:styleId="MainTitle">
     <w:name w:val="Main Title"/>
     <w:basedOn w:val="Normal"/>
+    <w:rsid w:val="000A75E3"/>
     <w:pPr>
       <w:spacing w:before="480" w:after="60" w:line="240" w:lineRule="auto"/>
       <w:jc w:val="center"/>
@@ -15213,6 +15131,7 @@
   <w:style w:type="paragraph" w:customStyle="1" w:styleId="Paragraph1">
     <w:name w:val="Paragraph1"/>
     <w:basedOn w:val="Normal"/>
+    <w:rsid w:val="000A75E3"/>
     <w:pPr>
       <w:spacing w:before="80" w:line="240" w:lineRule="auto"/>
       <w:jc w:val="both"/>
@@ -15222,6 +15141,7 @@
     <w:name w:val="Body Text Indent"/>
     <w:basedOn w:val="Normal"/>
     <w:semiHidden/>
+    <w:rsid w:val="000A75E3"/>
     <w:pPr>
       <w:ind w:left="720"/>
     </w:pPr>
@@ -15235,6 +15155,7 @@
   <w:style w:type="paragraph" w:customStyle="1" w:styleId="Body">
     <w:name w:val="Body"/>
     <w:basedOn w:val="Normal"/>
+    <w:rsid w:val="000A75E3"/>
     <w:pPr>
       <w:widowControl/>
       <w:spacing w:before="120" w:line="240" w:lineRule="auto"/>
@@ -15244,6 +15165,7 @@
   <w:style w:type="paragraph" w:customStyle="1" w:styleId="Bullet">
     <w:name w:val="Bullet"/>
     <w:basedOn w:val="Normal"/>
+    <w:rsid w:val="000A75E3"/>
     <w:pPr>
       <w:widowControl/>
       <w:tabs>
@@ -15260,6 +15182,7 @@
     <w:basedOn w:val="Normal"/>
     <w:next w:val="Corpodetexto"/>
     <w:autoRedefine/>
+    <w:rsid w:val="000A75E3"/>
     <w:pPr>
       <w:spacing w:after="120"/>
       <w:ind w:left="720"/>
@@ -15274,6 +15197,7 @@
   <w:style w:type="character" w:styleId="Hyperlink">
     <w:name w:val="Hyperlink"/>
     <w:semiHidden/>
+    <w:rsid w:val="000A75E3"/>
     <w:rPr>
       <w:color w:val="0000FF"/>
       <w:u w:val="single"/>
@@ -15283,6 +15207,7 @@
     <w:name w:val="Normal (Web)"/>
     <w:basedOn w:val="Normal"/>
     <w:semiHidden/>
+    <w:rsid w:val="000A75E3"/>
     <w:pPr>
       <w:widowControl/>
       <w:spacing w:before="100" w:after="100" w:line="240" w:lineRule="auto"/>
@@ -15291,9 +15216,11 @@
   <w:style w:type="character" w:customStyle="1" w:styleId="tw4winNone">
     <w:name w:val="tw4winNone"/>
     <w:basedOn w:val="Fontepargpadro"/>
+    <w:rsid w:val="000A75E3"/>
   </w:style>
   <w:style w:type="character" w:customStyle="1" w:styleId="tw4winExternal">
     <w:name w:val="tw4winExternal"/>
+    <w:rsid w:val="000A75E3"/>
     <w:rPr>
       <w:rFonts w:ascii="Courier New" w:hAnsi="Courier New"/>
       <w:noProof/>
@@ -15302,6 +15229,7 @@
   </w:style>
   <w:style w:type="character" w:customStyle="1" w:styleId="tw4winInternal">
     <w:name w:val="tw4winInternal"/>
+    <w:rsid w:val="000A75E3"/>
     <w:rPr>
       <w:rFonts w:ascii="Courier New" w:hAnsi="Courier New"/>
       <w:noProof/>
@@ -15310,6 +15238,7 @@
   </w:style>
   <w:style w:type="character" w:customStyle="1" w:styleId="tw4winMark">
     <w:name w:val="tw4winMark"/>
+    <w:rsid w:val="000A75E3"/>
     <w:rPr>
       <w:rFonts w:ascii="Courier New" w:hAnsi="Courier New"/>
       <w:vanish/>
@@ -15321,6 +15250,7 @@
   </w:style>
   <w:style w:type="character" w:customStyle="1" w:styleId="tw4winError">
     <w:name w:val="tw4winError"/>
+    <w:rsid w:val="000A75E3"/>
     <w:rPr>
       <w:rFonts w:ascii="Courier New" w:hAnsi="Courier New"/>
       <w:color w:val="00FF00"/>
@@ -15330,12 +15260,14 @@
   </w:style>
   <w:style w:type="character" w:customStyle="1" w:styleId="tw4winTerm">
     <w:name w:val="tw4winTerm"/>
+    <w:rsid w:val="000A75E3"/>
     <w:rPr>
       <w:color w:val="0000FF"/>
     </w:rPr>
   </w:style>
   <w:style w:type="character" w:customStyle="1" w:styleId="tw4winPopup">
     <w:name w:val="tw4winPopup"/>
+    <w:rsid w:val="000A75E3"/>
     <w:rPr>
       <w:rFonts w:ascii="Courier New" w:hAnsi="Courier New"/>
       <w:noProof/>
@@ -15344,6 +15276,7 @@
   </w:style>
   <w:style w:type="character" w:customStyle="1" w:styleId="tw4winJump">
     <w:name w:val="tw4winJump"/>
+    <w:rsid w:val="000A75E3"/>
     <w:rPr>
       <w:rFonts w:ascii="Courier New" w:hAnsi="Courier New"/>
       <w:noProof/>
@@ -15352,6 +15285,7 @@
   </w:style>
   <w:style w:type="character" w:customStyle="1" w:styleId="DONOTTRANSLATE">
     <w:name w:val="DO_NOT_TRANSLATE"/>
+    <w:rsid w:val="000A75E3"/>
     <w:rPr>
       <w:rFonts w:ascii="Courier New" w:hAnsi="Courier New"/>
       <w:noProof/>
@@ -16637,7 +16571,7 @@
   <a:extraClrSchemeLst/>
   <a:extLst>
     <a:ext uri="{05A4C25C-085E-4340-85A3-A5531E510DB2}">
-      <thm15:themeFamily xmlns:thm15="http://schemas.microsoft.com/office/thememl/2012/main" xmlns="" name="Office Theme" id="{62F939B6-93AF-4DB8-9C6B-D6C7DFDC589F}" vid="{4A3C46E8-61CC-4603-A589-7422A47A8E4A}"/>
+      <thm15:themeFamily xmlns="" xmlns:thm15="http://schemas.microsoft.com/office/thememl/2012/main" name="Office Theme" id="{62F939B6-93AF-4DB8-9C6B-D6C7DFDC589F}" vid="{4A3C46E8-61CC-4603-A589-7422A47A8E4A}"/>
     </a:ext>
   </a:extLst>
 </a:theme>

</xml_diff>